<commit_message>
little addition to report
included diagram which represents the structure of the application
</commit_message>
<xml_diff>
--- a/Laboratory works/Laboratory nr.3/IPP_lw.3_Draghici_Vasile.docx
+++ b/Laboratory works/Laboratory nr.3/IPP_lw.3_Draghici_Vasile.docx
@@ -783,7 +783,7 @@
         </w:rPr>
         <w:t xml:space="preserve">he application can be found on GitHub </w:t>
       </w:r>
-      <w:hyperlink r:id="rId8" w:history="1">
+      <w:hyperlink r:id="rId9" w:history="1">
         <w:r>
           <w:rPr>
             <w:rStyle w:val="Hyperlink"/>
@@ -800,15 +800,58 @@
           <w:sz w:val="28"/>
           <w:szCs w:val="32"/>
         </w:rPr>
-        <w:t xml:space="preserve"> .</w:t>
-      </w:r>
-      <w:r>
-        <w:rPr>
-          <w:rFonts w:cs="Times New Roman"/>
-          <w:sz w:val="28"/>
-          <w:szCs w:val="32"/>
-        </w:rPr>
         <w:t xml:space="preserve"> </w:t>
+      </w:r>
+      <w:r>
+        <w:rPr>
+          <w:rFonts w:cs="Times New Roman"/>
+          <w:sz w:val="28"/>
+          <w:szCs w:val="32"/>
+        </w:rPr>
+        <w:t xml:space="preserve">or </w:t>
+      </w:r>
+      <w:hyperlink r:id="rId10" w:history="1">
+        <w:r>
+          <w:rPr>
+            <w:rStyle w:val="Hyperlink"/>
+            <w:rFonts w:cs="Times New Roman"/>
+            <w:sz w:val="28"/>
+            <w:szCs w:val="32"/>
+          </w:rPr>
+          <w:t>https://github.com/inkvirtual/IPP_laboratory_works.git</w:t>
+        </w:r>
+      </w:hyperlink>
+      <w:r>
+        <w:rPr>
+          <w:rFonts w:cs="Times New Roman"/>
+          <w:sz w:val="28"/>
+          <w:szCs w:val="32"/>
+        </w:rPr>
+        <w:t xml:space="preserve"> </w:t>
+      </w:r>
+      <w:r>
+        <w:rPr>
+          <w:rFonts w:cs="Times New Roman"/>
+          <w:sz w:val="28"/>
+          <w:szCs w:val="32"/>
+        </w:rPr>
+        <w:t>.</w:t>
+      </w:r>
+      <w:r>
+        <w:rPr>
+          <w:rFonts w:cs="Times New Roman"/>
+          <w:sz w:val="28"/>
+          <w:szCs w:val="32"/>
+        </w:rPr>
+        <w:t xml:space="preserve"> </w:t>
+      </w:r>
+      <w:r>
+        <w:rPr>
+          <w:rFonts w:cs="Times New Roman"/>
+          <w:sz w:val="28"/>
+          <w:szCs w:val="32"/>
+        </w:rPr>
+        <w:t xml:space="preserve">In the Appendix A figure 2 we have the structure of the application. </w:t>
       </w:r>
       <w:r>
         <w:rPr>
@@ -1007,7 +1050,16 @@
           <w:sz w:val="28"/>
           <w:szCs w:val="32"/>
         </w:rPr>
-        <w:t xml:space="preserve"> is used to process domain data element by element and transforms in into HTML. In my case the language is C#, but still there is some transformation that o</w:t>
+        <w:t xml:space="preserve"> is used to process domain data element by element and transforms in into HTML. In my case the </w:t>
+      </w:r>
+      <w:r>
+        <w:rPr>
+          <w:rFonts w:cs="Times New Roman"/>
+          <w:sz w:val="28"/>
+          <w:szCs w:val="32"/>
+        </w:rPr>
+        <w:lastRenderedPageBreak/>
+        <w:t>language is C#, but still there is some transformation that o</w:t>
       </w:r>
       <w:r>
         <w:rPr>
@@ -1041,17 +1093,7 @@
           <w:sz w:val="28"/>
           <w:szCs w:val="32"/>
         </w:rPr>
-        <w:t xml:space="preserve">Celsius to </w:t>
-      </w:r>
-      <w:r>
-        <w:rPr>
-          <w:rFonts w:cs="Times New Roman"/>
-          <w:i/>
-          <w:sz w:val="28"/>
-          <w:szCs w:val="32"/>
-        </w:rPr>
-        <w:lastRenderedPageBreak/>
-        <w:t>Fahrenheit</w:t>
+        <w:t>Celsius to Fahrenheit</w:t>
       </w:r>
       <w:r>
         <w:rPr>
@@ -2386,14 +2428,6 @@
           <w:sz w:val="28"/>
           <w:szCs w:val="32"/>
         </w:rPr>
-        <w:t xml:space="preserve"> principle. </w:t>
-      </w:r>
-      <w:r>
-        <w:rPr>
-          <w:rFonts w:cs="Times New Roman"/>
-          <w:sz w:val="28"/>
-          <w:szCs w:val="32"/>
-        </w:rPr>
         <w:t xml:space="preserve"> </w:t>
       </w:r>
       <w:r>
@@ -2402,6 +2436,23 @@
           <w:sz w:val="28"/>
           <w:szCs w:val="32"/>
         </w:rPr>
+        <w:lastRenderedPageBreak/>
+        <w:t xml:space="preserve">principle. </w:t>
+      </w:r>
+      <w:r>
+        <w:rPr>
+          <w:rFonts w:cs="Times New Roman"/>
+          <w:sz w:val="28"/>
+          <w:szCs w:val="32"/>
+        </w:rPr>
+        <w:t xml:space="preserve"> </w:t>
+      </w:r>
+      <w:r>
+        <w:rPr>
+          <w:rFonts w:cs="Times New Roman"/>
+          <w:sz w:val="28"/>
+          <w:szCs w:val="32"/>
+        </w:rPr>
         <w:t xml:space="preserve">So, the view don’t asks the </w:t>
       </w:r>
       <w:r>
@@ -2419,16 +2470,7 @@
           <w:sz w:val="28"/>
           <w:szCs w:val="32"/>
         </w:rPr>
-        <w:t xml:space="preserve">if you can please convert me this from this, it just says convert me this, and I don’t care if there is something wrong, </w:t>
-      </w:r>
-      <w:r>
-        <w:rPr>
-          <w:rFonts w:cs="Times New Roman"/>
-          <w:sz w:val="28"/>
-          <w:szCs w:val="32"/>
-        </w:rPr>
-        <w:lastRenderedPageBreak/>
-        <w:t xml:space="preserve">I have no idea, I just want the result, I have no logic, I am smart enough to pass the user input to </w:t>
+        <w:t xml:space="preserve">if you can please convert me this from this, it just says convert me this, and I don’t care if there is something wrong, I have no idea, I just want the result, I have no logic, I am smart enough to pass the user input to </w:t>
       </w:r>
       <w:r>
         <w:rPr>
@@ -3142,6 +3184,17 @@
         </w:rPr>
         <w:t>does in order to convert the temperature from Celsius to Fahrenheit:</w:t>
       </w:r>
+    </w:p>
+    <w:p>
+      <w:pPr>
+        <w:pStyle w:val="Standard"/>
+        <w:jc w:val="both"/>
+        <w:rPr>
+          <w:rFonts w:cs="Times New Roman"/>
+          <w:sz w:val="28"/>
+          <w:szCs w:val="32"/>
+        </w:rPr>
+      </w:pPr>
     </w:p>
     <w:p>
       <w:pPr>
@@ -3180,6 +3233,7 @@
           <w:highlight w:val="white"/>
           <w:lang w:val="ru-RU"/>
         </w:rPr>
+        <w:lastRenderedPageBreak/>
         <w:t>//if input temperature is in Celsius</w:t>
       </w:r>
     </w:p>
@@ -4604,6 +4658,7 @@
           <w:highlight w:val="white"/>
           <w:lang w:val="ru-RU"/>
         </w:rPr>
+        <w:lastRenderedPageBreak/>
         <w:t xml:space="preserve">        {</w:t>
       </w:r>
     </w:p>
@@ -6592,6 +6647,7 @@
           <w:highlight w:val="white"/>
           <w:lang w:val="ru-RU"/>
         </w:rPr>
+        <w:lastRenderedPageBreak/>
         <w:t xml:space="preserve">        </w:t>
       </w:r>
       <w:r>
@@ -6816,7 +6872,6 @@
           <w:highlight w:val="white"/>
           <w:lang w:val="ru-RU"/>
         </w:rPr>
-        <w:lastRenderedPageBreak/>
         <w:t xml:space="preserve">                </w:t>
       </w:r>
       <w:r>
@@ -7785,41 +7840,6 @@
     <w:p>
       <w:pPr>
         <w:pStyle w:val="Standard"/>
-        <w:jc w:val="both"/>
-        <w:rPr>
-          <w:rFonts w:cs="Times New Roman"/>
-          <w:sz w:val="28"/>
-          <w:szCs w:val="32"/>
-        </w:rPr>
-      </w:pPr>
-    </w:p>
-    <w:p>
-      <w:pPr>
-        <w:pStyle w:val="Standard"/>
-        <w:jc w:val="both"/>
-        <w:rPr>
-          <w:rFonts w:cs="Times New Roman"/>
-          <w:sz w:val="28"/>
-          <w:szCs w:val="32"/>
-        </w:rPr>
-      </w:pPr>
-      <w:bookmarkStart w:id="0" w:name="_GoBack"/>
-      <w:bookmarkEnd w:id="0"/>
-    </w:p>
-    <w:p>
-      <w:pPr>
-        <w:pStyle w:val="Standard"/>
-        <w:jc w:val="both"/>
-        <w:rPr>
-          <w:rFonts w:cs="Times New Roman"/>
-          <w:sz w:val="28"/>
-          <w:szCs w:val="32"/>
-        </w:rPr>
-      </w:pPr>
-    </w:p>
-    <w:p>
-      <w:pPr>
-        <w:pStyle w:val="Standard"/>
         <w:jc w:val="center"/>
         <w:rPr>
           <w:rFonts w:cs="Times New Roman"/>
@@ -8005,13 +8025,51 @@
       </w:r>
     </w:p>
     <w:p>
+      <w:pPr>
+        <w:rPr>
+          <w:rFonts w:ascii="Times New Roman" w:hAnsi="Times New Roman" w:cs="Times New Roman"/>
+          <w:b/>
+          <w:sz w:val="32"/>
+          <w:szCs w:val="32"/>
+        </w:rPr>
+      </w:pPr>
+      <w:r>
+        <w:rPr>
+          <w:rFonts w:ascii="Times New Roman" w:hAnsi="Times New Roman" w:cs="Times New Roman"/>
+          <w:b/>
+          <w:sz w:val="32"/>
+          <w:szCs w:val="32"/>
+        </w:rPr>
+        <w:lastRenderedPageBreak/>
+        <w:t>Append</w:t>
+      </w:r>
+      <w:bookmarkStart w:id="0" w:name="_GoBack"/>
+      <w:bookmarkEnd w:id="0"/>
+      <w:r>
+        <w:rPr>
+          <w:rFonts w:ascii="Times New Roman" w:hAnsi="Times New Roman" w:cs="Times New Roman"/>
+          <w:b/>
+          <w:sz w:val="32"/>
+          <w:szCs w:val="32"/>
+        </w:rPr>
+        <w:t>ix A</w:t>
+      </w:r>
+    </w:p>
+    <w:p>
+      <w:pPr>
+        <w:rPr>
+          <w:rFonts w:ascii="Times New Roman" w:hAnsi="Times New Roman" w:cs="Times New Roman"/>
+          <w:b/>
+          <w:sz w:val="32"/>
+          <w:szCs w:val="32"/>
+        </w:rPr>
+      </w:pPr>
       <w:r>
         <w:rPr>
           <w:lang w:val="ru-RU" w:eastAsia="ru-RU"/>
         </w:rPr>
-        <w:lastRenderedPageBreak/>
         <w:drawing>
-          <wp:inline distT="0" distB="0" distL="0" distR="0" wp14:anchorId="286C1A2D" wp14:editId="5634EC70">
+          <wp:inline distT="0" distB="0" distL="0" distR="0" wp14:anchorId="05A6A8CF" wp14:editId="65A6CA7D">
             <wp:extent cx="5943600" cy="3002779"/>
             <wp:effectExtent l="0" t="0" r="0" b="7620"/>
             <wp:docPr id="1" name="Picture 1"/>
@@ -8026,7 +8084,7 @@
                     <pic:cNvPicPr/>
                   </pic:nvPicPr>
                   <pic:blipFill>
-                    <a:blip r:embed="rId9"/>
+                    <a:blip r:embed="rId11"/>
                     <a:stretch>
                       <a:fillRect/>
                     </a:stretch>
@@ -8049,21 +8107,30 @@
     </w:p>
     <w:p>
       <w:pPr>
+        <w:jc w:val="center"/>
         <w:rPr>
           <w:rFonts w:ascii="Times New Roman" w:hAnsi="Times New Roman" w:cs="Times New Roman"/>
-          <w:b/>
-          <w:sz w:val="32"/>
-          <w:szCs w:val="32"/>
+          <w:i/>
+          <w:sz w:val="28"/>
+          <w:szCs w:val="28"/>
         </w:rPr>
       </w:pPr>
       <w:r>
         <w:rPr>
           <w:rFonts w:ascii="Times New Roman" w:hAnsi="Times New Roman" w:cs="Times New Roman"/>
-          <w:b/>
-          <w:sz w:val="32"/>
-          <w:szCs w:val="32"/>
-        </w:rPr>
-        <w:t>Appendix A</w:t>
+          <w:sz w:val="28"/>
+          <w:szCs w:val="28"/>
+        </w:rPr>
+        <w:t xml:space="preserve">Fig. 1 </w:t>
+      </w:r>
+      <w:r>
+        <w:rPr>
+          <w:rFonts w:ascii="Times New Roman" w:hAnsi="Times New Roman" w:cs="Times New Roman"/>
+          <w:i/>
+          <w:sz w:val="28"/>
+          <w:szCs w:val="28"/>
+        </w:rPr>
+        <w:t>Main window of the application</w:t>
       </w:r>
     </w:p>
     <w:p>
@@ -8071,6 +8138,7 @@
         <w:jc w:val="center"/>
         <w:rPr>
           <w:rFonts w:ascii="Times New Roman" w:hAnsi="Times New Roman" w:cs="Times New Roman"/>
+          <w:i/>
           <w:sz w:val="28"/>
           <w:szCs w:val="28"/>
         </w:rPr>
@@ -8088,25 +8156,615 @@
       </w:pPr>
       <w:r>
         <w:rPr>
+          <w:rFonts w:cs="Times New Roman"/>
+          <w:sz w:val="52"/>
+          <w:szCs w:val="52"/>
+          <w:lang w:val="ru-RU" w:eastAsia="ru-RU"/>
+        </w:rPr>
+        <mc:AlternateContent>
+          <mc:Choice Requires="wpc">
+            <w:drawing>
+              <wp:inline distT="0" distB="0" distL="0" distR="0" wp14:anchorId="7B97D845" wp14:editId="0B50CEE6">
+                <wp:extent cx="4965819" cy="2895600"/>
+                <wp:effectExtent l="0" t="0" r="0" b="0"/>
+                <wp:docPr id="2" name="Canvas 2"/>
+                <wp:cNvGraphicFramePr>
+                  <a:graphicFrameLocks xmlns:a="http://schemas.openxmlformats.org/drawingml/2006/main" noChangeAspect="1"/>
+                </wp:cNvGraphicFramePr>
+                <a:graphic xmlns:a="http://schemas.openxmlformats.org/drawingml/2006/main">
+                  <a:graphicData uri="http://schemas.microsoft.com/office/word/2010/wordprocessingCanvas">
+                    <wpc:wpc>
+                      <wpc:bg/>
+                      <wpc:whole/>
+                      <wps:wsp>
+                        <wps:cNvPr id="3" name="Rounded Rectangle 3"/>
+                        <wps:cNvSpPr/>
+                        <wps:spPr>
+                          <a:xfrm>
+                            <a:off x="2114448" y="180974"/>
+                            <a:ext cx="666852" cy="542925"/>
+                          </a:xfrm>
+                          <a:prstGeom prst="roundRect">
+                            <a:avLst/>
+                          </a:prstGeom>
+                        </wps:spPr>
+                        <wps:style>
+                          <a:lnRef idx="2">
+                            <a:schemeClr val="accent6"/>
+                          </a:lnRef>
+                          <a:fillRef idx="1">
+                            <a:schemeClr val="lt1"/>
+                          </a:fillRef>
+                          <a:effectRef idx="0">
+                            <a:schemeClr val="accent6"/>
+                          </a:effectRef>
+                          <a:fontRef idx="minor">
+                            <a:schemeClr val="dk1"/>
+                          </a:fontRef>
+                        </wps:style>
+                        <wps:txbx>
+                          <w:txbxContent>
+                            <w:p>
+                              <w:pPr>
+                                <w:jc w:val="center"/>
+                                <w:rPr>
+                                  <w:lang w:val="en-US"/>
+                                </w:rPr>
+                              </w:pPr>
+                              <w:r>
+                                <w:rPr>
+                                  <w:lang w:val="en-US"/>
+                                </w:rPr>
+                                <w:t>View</w:t>
+                              </w:r>
+                            </w:p>
+                          </w:txbxContent>
+                        </wps:txbx>
+                        <wps:bodyPr rot="0" spcFirstLastPara="0" vertOverflow="overflow" horzOverflow="overflow" vert="horz" wrap="square" lIns="91440" tIns="45720" rIns="91440" bIns="45720" numCol="1" spcCol="0" rtlCol="0" fromWordArt="0" anchor="ctr" anchorCtr="0" forceAA="0" compatLnSpc="1">
+                          <a:prstTxWarp prst="textNoShape">
+                            <a:avLst/>
+                          </a:prstTxWarp>
+                          <a:noAutofit/>
+                        </wps:bodyPr>
+                      </wps:wsp>
+                      <wps:wsp>
+                        <wps:cNvPr id="4" name="Rounded Rectangle 4"/>
+                        <wps:cNvSpPr/>
+                        <wps:spPr>
+                          <a:xfrm>
+                            <a:off x="2009416" y="1055325"/>
+                            <a:ext cx="876551" cy="542925"/>
+                          </a:xfrm>
+                          <a:prstGeom prst="roundRect">
+                            <a:avLst/>
+                          </a:prstGeom>
+                        </wps:spPr>
+                        <wps:style>
+                          <a:lnRef idx="2">
+                            <a:schemeClr val="accent6"/>
+                          </a:lnRef>
+                          <a:fillRef idx="1">
+                            <a:schemeClr val="lt1"/>
+                          </a:fillRef>
+                          <a:effectRef idx="0">
+                            <a:schemeClr val="accent6"/>
+                          </a:effectRef>
+                          <a:fontRef idx="minor">
+                            <a:schemeClr val="dk1"/>
+                          </a:fontRef>
+                        </wps:style>
+                        <wps:txbx>
+                          <w:txbxContent>
+                            <w:p>
+                              <w:pPr>
+                                <w:rPr>
+                                  <w:rFonts w:eastAsia="Times New Roman"/>
+                                  <w:lang w:val="en-US"/>
+                                </w:rPr>
+                              </w:pPr>
+                              <w:r>
+                                <w:rPr>
+                                  <w:rFonts w:eastAsia="Times New Roman"/>
+                                  <w:lang w:val="en-US"/>
+                                </w:rPr>
+                                <w:t>Controller</w:t>
+                              </w:r>
+                            </w:p>
+                          </w:txbxContent>
+                        </wps:txbx>
+                        <wps:bodyPr rot="0" spcFirstLastPara="0" vert="horz" wrap="square" lIns="91440" tIns="45720" rIns="91440" bIns="45720" numCol="1" spcCol="0" rtlCol="0" fromWordArt="0" anchor="ctr" anchorCtr="0" forceAA="0" compatLnSpc="1">
+                          <a:prstTxWarp prst="textNoShape">
+                            <a:avLst/>
+                          </a:prstTxWarp>
+                          <a:noAutofit/>
+                        </wps:bodyPr>
+                      </wps:wsp>
+                      <wps:wsp>
+                        <wps:cNvPr id="5" name="Rounded Rectangle 5"/>
+                        <wps:cNvSpPr/>
+                        <wps:spPr>
+                          <a:xfrm>
+                            <a:off x="3562350" y="2168775"/>
+                            <a:ext cx="875220" cy="542925"/>
+                          </a:xfrm>
+                          <a:prstGeom prst="roundRect">
+                            <a:avLst/>
+                          </a:prstGeom>
+                        </wps:spPr>
+                        <wps:style>
+                          <a:lnRef idx="2">
+                            <a:schemeClr val="accent6"/>
+                          </a:lnRef>
+                          <a:fillRef idx="1">
+                            <a:schemeClr val="lt1"/>
+                          </a:fillRef>
+                          <a:effectRef idx="0">
+                            <a:schemeClr val="accent6"/>
+                          </a:effectRef>
+                          <a:fontRef idx="minor">
+                            <a:schemeClr val="dk1"/>
+                          </a:fontRef>
+                        </wps:style>
+                        <wps:txbx>
+                          <w:txbxContent>
+                            <w:p>
+                              <w:pPr>
+                                <w:rPr>
+                                  <w:rFonts w:eastAsia="Times New Roman"/>
+                                  <w:lang w:val="en-US"/>
+                                </w:rPr>
+                              </w:pPr>
+                              <w:r>
+                                <w:rPr>
+                                  <w:rFonts w:eastAsia="Times New Roman"/>
+                                  <w:lang w:val="en-US"/>
+                                </w:rPr>
+                                <w:t>DataCheck</w:t>
+                              </w:r>
+                            </w:p>
+                          </w:txbxContent>
+                        </wps:txbx>
+                        <wps:bodyPr rot="0" spcFirstLastPara="0" vert="horz" wrap="square" lIns="91440" tIns="45720" rIns="91440" bIns="45720" numCol="1" spcCol="0" rtlCol="0" fromWordArt="0" anchor="ctr" anchorCtr="0" forceAA="0" compatLnSpc="1">
+                          <a:prstTxWarp prst="textNoShape">
+                            <a:avLst/>
+                          </a:prstTxWarp>
+                          <a:noAutofit/>
+                        </wps:bodyPr>
+                      </wps:wsp>
+                      <wps:wsp>
+                        <wps:cNvPr id="6" name="Rounded Rectangle 6"/>
+                        <wps:cNvSpPr/>
+                        <wps:spPr>
+                          <a:xfrm>
+                            <a:off x="371467" y="2168775"/>
+                            <a:ext cx="1038233" cy="542925"/>
+                          </a:xfrm>
+                          <a:prstGeom prst="roundRect">
+                            <a:avLst/>
+                          </a:prstGeom>
+                        </wps:spPr>
+                        <wps:style>
+                          <a:lnRef idx="2">
+                            <a:schemeClr val="accent6"/>
+                          </a:lnRef>
+                          <a:fillRef idx="1">
+                            <a:schemeClr val="lt1"/>
+                          </a:fillRef>
+                          <a:effectRef idx="0">
+                            <a:schemeClr val="accent6"/>
+                          </a:effectRef>
+                          <a:fontRef idx="minor">
+                            <a:schemeClr val="dk1"/>
+                          </a:fontRef>
+                        </wps:style>
+                        <wps:txbx>
+                          <w:txbxContent>
+                            <w:p>
+                              <w:pPr>
+                                <w:rPr>
+                                  <w:rFonts w:eastAsia="Times New Roman"/>
+                                  <w:lang w:val="en-US"/>
+                                </w:rPr>
+                              </w:pPr>
+                              <w:r>
+                                <w:rPr>
+                                  <w:rFonts w:eastAsia="Times New Roman"/>
+                                  <w:lang w:val="en-US"/>
+                                </w:rPr>
+                                <w:t>TemperatureConverter</w:t>
+                              </w:r>
+                            </w:p>
+                          </w:txbxContent>
+                        </wps:txbx>
+                        <wps:bodyPr rot="0" spcFirstLastPara="0" vert="horz" wrap="square" lIns="91440" tIns="45720" rIns="91440" bIns="45720" numCol="1" spcCol="0" rtlCol="0" fromWordArt="0" anchor="ctr" anchorCtr="0" forceAA="0" compatLnSpc="1">
+                          <a:prstTxWarp prst="textNoShape">
+                            <a:avLst/>
+                          </a:prstTxWarp>
+                          <a:noAutofit/>
+                        </wps:bodyPr>
+                      </wps:wsp>
+                      <wps:wsp>
+                        <wps:cNvPr id="7" name="Rounded Rectangle 7"/>
+                        <wps:cNvSpPr/>
+                        <wps:spPr>
+                          <a:xfrm>
+                            <a:off x="2114551" y="2168775"/>
+                            <a:ext cx="666750" cy="542925"/>
+                          </a:xfrm>
+                          <a:prstGeom prst="roundRect">
+                            <a:avLst/>
+                          </a:prstGeom>
+                        </wps:spPr>
+                        <wps:style>
+                          <a:lnRef idx="2">
+                            <a:schemeClr val="accent6"/>
+                          </a:lnRef>
+                          <a:fillRef idx="1">
+                            <a:schemeClr val="lt1"/>
+                          </a:fillRef>
+                          <a:effectRef idx="0">
+                            <a:schemeClr val="accent6"/>
+                          </a:effectRef>
+                          <a:fontRef idx="minor">
+                            <a:schemeClr val="dk1"/>
+                          </a:fontRef>
+                        </wps:style>
+                        <wps:txbx>
+                          <w:txbxContent>
+                            <w:p>
+                              <w:pPr>
+                                <w:rPr>
+                                  <w:rFonts w:eastAsia="Times New Roman"/>
+                                  <w:lang w:val="en-US"/>
+                                </w:rPr>
+                              </w:pPr>
+                              <w:r>
+                                <w:rPr>
+                                  <w:rFonts w:eastAsia="Times New Roman"/>
+                                  <w:lang w:val="en-US"/>
+                                </w:rPr>
+                                <w:t>Model</w:t>
+                              </w:r>
+                            </w:p>
+                          </w:txbxContent>
+                        </wps:txbx>
+                        <wps:bodyPr rot="0" spcFirstLastPara="0" vert="horz" wrap="square" lIns="91440" tIns="45720" rIns="91440" bIns="45720" numCol="1" spcCol="0" rtlCol="0" fromWordArt="0" anchor="ctr" anchorCtr="0" forceAA="0" compatLnSpc="1">
+                          <a:prstTxWarp prst="textNoShape">
+                            <a:avLst/>
+                          </a:prstTxWarp>
+                          <a:noAutofit/>
+                        </wps:bodyPr>
+                      </wps:wsp>
+                      <wps:wsp>
+                        <wps:cNvPr id="8" name="Straight Arrow Connector 8"/>
+                        <wps:cNvCnPr>
+                          <a:stCxn id="3" idx="2"/>
+                          <a:endCxn id="4" idx="0"/>
+                        </wps:cNvCnPr>
+                        <wps:spPr>
+                          <a:xfrm flipH="1">
+                            <a:off x="2447692" y="723899"/>
+                            <a:ext cx="182" cy="331426"/>
+                          </a:xfrm>
+                          <a:prstGeom prst="straightConnector1">
+                            <a:avLst/>
+                          </a:prstGeom>
+                          <a:ln>
+                            <a:headEnd type="arrow"/>
+                            <a:tailEnd type="arrow"/>
+                          </a:ln>
+                        </wps:spPr>
+                        <wps:style>
+                          <a:lnRef idx="1">
+                            <a:schemeClr val="accent1"/>
+                          </a:lnRef>
+                          <a:fillRef idx="0">
+                            <a:schemeClr val="accent1"/>
+                          </a:fillRef>
+                          <a:effectRef idx="0">
+                            <a:schemeClr val="accent1"/>
+                          </a:effectRef>
+                          <a:fontRef idx="minor">
+                            <a:schemeClr val="tx1"/>
+                          </a:fontRef>
+                        </wps:style>
+                        <wps:bodyPr/>
+                      </wps:wsp>
+                      <wps:wsp>
+                        <wps:cNvPr id="10" name="Straight Arrow Connector 10"/>
+                        <wps:cNvCnPr>
+                          <a:stCxn id="4" idx="3"/>
+                          <a:endCxn id="5" idx="0"/>
+                        </wps:cNvCnPr>
+                        <wps:spPr>
+                          <a:xfrm>
+                            <a:off x="2885967" y="1326788"/>
+                            <a:ext cx="1113993" cy="841987"/>
+                          </a:xfrm>
+                          <a:prstGeom prst="straightConnector1">
+                            <a:avLst/>
+                          </a:prstGeom>
+                          <a:ln>
+                            <a:headEnd type="arrow"/>
+                            <a:tailEnd type="arrow"/>
+                          </a:ln>
+                        </wps:spPr>
+                        <wps:style>
+                          <a:lnRef idx="1">
+                            <a:schemeClr val="accent1"/>
+                          </a:lnRef>
+                          <a:fillRef idx="0">
+                            <a:schemeClr val="accent1"/>
+                          </a:fillRef>
+                          <a:effectRef idx="0">
+                            <a:schemeClr val="accent1"/>
+                          </a:effectRef>
+                          <a:fontRef idx="minor">
+                            <a:schemeClr val="tx1"/>
+                          </a:fontRef>
+                        </wps:style>
+                        <wps:bodyPr/>
+                      </wps:wsp>
+                      <wps:wsp>
+                        <wps:cNvPr id="11" name="Straight Arrow Connector 11"/>
+                        <wps:cNvCnPr>
+                          <a:stCxn id="4" idx="2"/>
+                          <a:endCxn id="7" idx="0"/>
+                        </wps:cNvCnPr>
+                        <wps:spPr>
+                          <a:xfrm>
+                            <a:off x="2447692" y="1598250"/>
+                            <a:ext cx="234" cy="570525"/>
+                          </a:xfrm>
+                          <a:prstGeom prst="straightConnector1">
+                            <a:avLst/>
+                          </a:prstGeom>
+                          <a:ln>
+                            <a:headEnd type="arrow"/>
+                            <a:tailEnd type="arrow"/>
+                          </a:ln>
+                        </wps:spPr>
+                        <wps:style>
+                          <a:lnRef idx="1">
+                            <a:schemeClr val="accent1"/>
+                          </a:lnRef>
+                          <a:fillRef idx="0">
+                            <a:schemeClr val="accent1"/>
+                          </a:fillRef>
+                          <a:effectRef idx="0">
+                            <a:schemeClr val="accent1"/>
+                          </a:effectRef>
+                          <a:fontRef idx="minor">
+                            <a:schemeClr val="tx1"/>
+                          </a:fontRef>
+                        </wps:style>
+                        <wps:bodyPr/>
+                      </wps:wsp>
+                      <wps:wsp>
+                        <wps:cNvPr id="12" name="Straight Arrow Connector 12"/>
+                        <wps:cNvCnPr>
+                          <a:stCxn id="4" idx="1"/>
+                          <a:endCxn id="6" idx="0"/>
+                        </wps:cNvCnPr>
+                        <wps:spPr>
+                          <a:xfrm flipH="1">
+                            <a:off x="890584" y="1326788"/>
+                            <a:ext cx="1118832" cy="841987"/>
+                          </a:xfrm>
+                          <a:prstGeom prst="straightConnector1">
+                            <a:avLst/>
+                          </a:prstGeom>
+                          <a:ln>
+                            <a:headEnd type="arrow"/>
+                            <a:tailEnd type="arrow"/>
+                          </a:ln>
+                        </wps:spPr>
+                        <wps:style>
+                          <a:lnRef idx="1">
+                            <a:schemeClr val="accent1"/>
+                          </a:lnRef>
+                          <a:fillRef idx="0">
+                            <a:schemeClr val="accent1"/>
+                          </a:fillRef>
+                          <a:effectRef idx="0">
+                            <a:schemeClr val="accent1"/>
+                          </a:effectRef>
+                          <a:fontRef idx="minor">
+                            <a:schemeClr val="tx1"/>
+                          </a:fontRef>
+                        </wps:style>
+                        <wps:bodyPr/>
+                      </wps:wsp>
+                    </wpc:wpc>
+                  </a:graphicData>
+                </a:graphic>
+              </wp:inline>
+            </w:drawing>
+          </mc:Choice>
+          <mc:Fallback>
+            <w:pict>
+              <v:group id="Canvas 2" o:spid="_x0000_s1026" editas="canvas" style="width:391pt;height:228pt;mso-position-horizontal-relative:char;mso-position-vertical-relative:line" coordsize="49657,28956" o:gfxdata="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">
+                <v:shapetype id="_x0000_t75" coordsize="21600,21600" o:spt="75" o:preferrelative="t" path="m@4@5l@4@11@9@11@9@5xe" filled="f" stroked="f">
+                  <v:stroke joinstyle="miter"/>
+                  <v:formulas>
+                    <v:f eqn="if lineDrawn pixelLineWidth 0"/>
+                    <v:f eqn="sum @0 1 0"/>
+                    <v:f eqn="sum 0 0 @1"/>
+                    <v:f eqn="prod @2 1 2"/>
+                    <v:f eqn="prod @3 21600 pixelWidth"/>
+                    <v:f eqn="prod @3 21600 pixelHeight"/>
+                    <v:f eqn="sum @0 0 1"/>
+                    <v:f eqn="prod @6 1 2"/>
+                    <v:f eqn="prod @7 21600 pixelWidth"/>
+                    <v:f eqn="sum @8 21600 0"/>
+                    <v:f eqn="prod @7 21600 pixelHeight"/>
+                    <v:f eqn="sum @10 21600 0"/>
+                  </v:formulas>
+                  <v:path o:extrusionok="f" gradientshapeok="t" o:connecttype="rect"/>
+                  <o:lock v:ext="edit" aspectratio="t"/>
+                </v:shapetype>
+                <v:shape id="_x0000_s1027" type="#_x0000_t75" style="position:absolute;width:49657;height:28956;visibility:visible;mso-wrap-style:square">
+                  <v:fill o:detectmouseclick="t"/>
+                  <v:path o:connecttype="none"/>
+                </v:shape>
+                <v:roundrect id="Rounded Rectangle 3" o:spid="_x0000_s1028" style="position:absolute;left:21144;top:1809;width:6669;height:5429;visibility:visible;mso-wrap-style:square;v-text-anchor:middle" arcsize="10923f" o:gfxdata="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" fillcolor="white [3201]" strokecolor="#f79646 [3209]" strokeweight="2pt">
+                  <v:textbox>
+                    <w:txbxContent>
+                      <w:p>
+                        <w:pPr>
+                          <w:jc w:val="center"/>
+                          <w:rPr>
+                            <w:lang w:val="en-US"/>
+                          </w:rPr>
+                        </w:pPr>
+                        <w:r>
+                          <w:rPr>
+                            <w:lang w:val="en-US"/>
+                          </w:rPr>
+                          <w:t>View</w:t>
+                        </w:r>
+                      </w:p>
+                    </w:txbxContent>
+                  </v:textbox>
+                </v:roundrect>
+                <v:roundrect id="Rounded Rectangle 4" o:spid="_x0000_s1029" style="position:absolute;left:20094;top:10553;width:8765;height:5429;visibility:visible;mso-wrap-style:square;v-text-anchor:middle" arcsize="10923f" o:gfxdata="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" fillcolor="white [3201]" strokecolor="#f79646 [3209]" strokeweight="2pt">
+                  <v:textbox>
+                    <w:txbxContent>
+                      <w:p>
+                        <w:pPr>
+                          <w:rPr>
+                            <w:rFonts w:eastAsia="Times New Roman"/>
+                            <w:lang w:val="en-US"/>
+                          </w:rPr>
+                        </w:pPr>
+                        <w:r>
+                          <w:rPr>
+                            <w:rFonts w:eastAsia="Times New Roman"/>
+                            <w:lang w:val="en-US"/>
+                          </w:rPr>
+                          <w:t>Controller</w:t>
+                        </w:r>
+                      </w:p>
+                    </w:txbxContent>
+                  </v:textbox>
+                </v:roundrect>
+                <v:roundrect id="Rounded Rectangle 5" o:spid="_x0000_s1030" style="position:absolute;left:35623;top:21687;width:8752;height:5430;visibility:visible;mso-wrap-style:square;v-text-anchor:middle" arcsize="10923f" o:gfxdata="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" fillcolor="white [3201]" strokecolor="#f79646 [3209]" strokeweight="2pt">
+                  <v:textbox>
+                    <w:txbxContent>
+                      <w:p>
+                        <w:pPr>
+                          <w:rPr>
+                            <w:rFonts w:eastAsia="Times New Roman"/>
+                            <w:lang w:val="en-US"/>
+                          </w:rPr>
+                        </w:pPr>
+                        <w:r>
+                          <w:rPr>
+                            <w:rFonts w:eastAsia="Times New Roman"/>
+                            <w:lang w:val="en-US"/>
+                          </w:rPr>
+                          <w:t>DataCheck</w:t>
+                        </w:r>
+                      </w:p>
+                    </w:txbxContent>
+                  </v:textbox>
+                </v:roundrect>
+                <v:roundrect id="Rounded Rectangle 6" o:spid="_x0000_s1031" style="position:absolute;left:3714;top:21687;width:10383;height:5430;visibility:visible;mso-wrap-style:square;v-text-anchor:middle" arcsize="10923f" o:gfxdata="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" fillcolor="white [3201]" strokecolor="#f79646 [3209]" strokeweight="2pt">
+                  <v:textbox>
+                    <w:txbxContent>
+                      <w:p>
+                        <w:pPr>
+                          <w:rPr>
+                            <w:rFonts w:eastAsia="Times New Roman"/>
+                            <w:lang w:val="en-US"/>
+                          </w:rPr>
+                        </w:pPr>
+                        <w:r>
+                          <w:rPr>
+                            <w:rFonts w:eastAsia="Times New Roman"/>
+                            <w:lang w:val="en-US"/>
+                          </w:rPr>
+                          <w:t>TemperatureConverter</w:t>
+                        </w:r>
+                      </w:p>
+                    </w:txbxContent>
+                  </v:textbox>
+                </v:roundrect>
+                <v:roundrect id="Rounded Rectangle 7" o:spid="_x0000_s1032" style="position:absolute;left:21145;top:21687;width:6668;height:5430;visibility:visible;mso-wrap-style:square;v-text-anchor:middle" arcsize="10923f" o:gfxdata="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" fillcolor="white [3201]" strokecolor="#f79646 [3209]" strokeweight="2pt">
+                  <v:textbox>
+                    <w:txbxContent>
+                      <w:p>
+                        <w:pPr>
+                          <w:rPr>
+                            <w:rFonts w:eastAsia="Times New Roman"/>
+                            <w:lang w:val="en-US"/>
+                          </w:rPr>
+                        </w:pPr>
+                        <w:r>
+                          <w:rPr>
+                            <w:rFonts w:eastAsia="Times New Roman"/>
+                            <w:lang w:val="en-US"/>
+                          </w:rPr>
+                          <w:t>Model</w:t>
+                        </w:r>
+                      </w:p>
+                    </w:txbxContent>
+                  </v:textbox>
+                </v:roundrect>
+                <v:shapetype id="_x0000_t32" coordsize="21600,21600" o:spt="32" o:oned="t" path="m,l21600,21600e" filled="f">
+                  <v:path arrowok="t" fillok="f" o:connecttype="none"/>
+                  <o:lock v:ext="edit" shapetype="t"/>
+                </v:shapetype>
+                <v:shape id="Straight Arrow Connector 8" o:spid="_x0000_s1033" type="#_x0000_t32" style="position:absolute;left:24476;top:7238;width:2;height:3315;flip:x;visibility:visible;mso-wrap-style:square" o:connectortype="straight" o:gfxdata="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" strokecolor="#4579b8 [3044]">
+                  <v:stroke startarrow="open" endarrow="open"/>
+                </v:shape>
+                <v:shape id="Straight Arrow Connector 10" o:spid="_x0000_s1034" type="#_x0000_t32" style="position:absolute;left:28859;top:13267;width:11140;height:8420;visibility:visible;mso-wrap-style:square" o:connectortype="straight" o:gfxdata="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" strokecolor="#4579b8 [3044]">
+                  <v:stroke startarrow="open" endarrow="open"/>
+                </v:shape>
+                <v:shape id="Straight Arrow Connector 11" o:spid="_x0000_s1035" type="#_x0000_t32" style="position:absolute;left:24476;top:15982;width:3;height:5705;visibility:visible;mso-wrap-style:square" o:connectortype="straight" o:gfxdata="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" strokecolor="#4579b8 [3044]">
+                  <v:stroke startarrow="open" endarrow="open"/>
+                </v:shape>
+                <v:shape id="Straight Arrow Connector 12" o:spid="_x0000_s1036" type="#_x0000_t32" style="position:absolute;left:8905;top:13267;width:11189;height:8420;flip:x;visibility:visible;mso-wrap-style:square" o:connectortype="straight" o:gfxdata="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" strokecolor="#4579b8 [3044]">
+                  <v:stroke startarrow="open" endarrow="open"/>
+                </v:shape>
+                <w10:anchorlock/>
+              </v:group>
+            </w:pict>
+          </mc:Fallback>
+        </mc:AlternateContent>
+      </w:r>
+    </w:p>
+    <w:p>
+      <w:pPr>
+        <w:jc w:val="center"/>
+        <w:rPr>
           <w:rFonts w:ascii="Times New Roman" w:hAnsi="Times New Roman" w:cs="Times New Roman"/>
+          <w:i/>
           <w:sz w:val="28"/>
           <w:szCs w:val="28"/>
         </w:rPr>
-        <w:t xml:space="preserve">Fig. 1 </w:t>
-      </w:r>
+      </w:pPr>
       <w:r>
         <w:rPr>
           <w:rFonts w:ascii="Times New Roman" w:hAnsi="Times New Roman" w:cs="Times New Roman"/>
-          <w:i/>
           <w:sz w:val="28"/>
           <w:szCs w:val="28"/>
         </w:rPr>
-        <w:t>Main window of the application</w:t>
+        <w:t xml:space="preserve">Fig. 2 </w:t>
+      </w:r>
+      <w:r>
+        <w:rPr>
+          <w:rFonts w:ascii="Times New Roman" w:hAnsi="Times New Roman" w:cs="Times New Roman"/>
+          <w:i/>
+          <w:sz w:val="28"/>
+          <w:szCs w:val="28"/>
+        </w:rPr>
+        <w:t>The structure of the application</w:t>
       </w:r>
     </w:p>
     <w:sectPr>
-      <w:footerReference w:type="default" r:id="rId10"/>
-      <w:footerReference w:type="first" r:id="rId11"/>
+      <w:footerReference w:type="default" r:id="rId12"/>
+      <w:footerReference w:type="first" r:id="rId13"/>
       <w:pgSz w:w="12240" w:h="15840"/>
       <w:pgMar w:top="1440" w:right="1440" w:bottom="1440" w:left="1440" w:header="720" w:footer="720" w:gutter="0"/>
       <w:cols w:space="720"/>
@@ -9333,4 +9991,16 @@
   <a:objectDefaults/>
   <a:extraClrSchemeLst/>
 </a:theme>
+</file>
+
+<file path=customXml/item1.xml><?xml version="1.0" encoding="utf-8"?>
+<b:Sources xmlns:b="http://schemas.openxmlformats.org/officeDocument/2006/bibliography" xmlns="http://schemas.openxmlformats.org/officeDocument/2006/bibliography" SelectedStyle="\APA.XSL" StyleName="APA"/>
+</file>
+
+<file path=customXml/itemProps1.xml><?xml version="1.0" encoding="utf-8"?>
+<ds:datastoreItem xmlns:ds="http://schemas.openxmlformats.org/officeDocument/2006/customXml" ds:itemID="{5160E265-397C-448B-86AB-C4DC993F8583}">
+  <ds:schemaRefs>
+    <ds:schemaRef ds:uri="http://schemas.openxmlformats.org/officeDocument/2006/bibliography"/>
+  </ds:schemaRefs>
+</ds:datastoreItem>
 </file>
</xml_diff>